<commit_message>
updated cost of emp docs
</commit_message>
<xml_diff>
--- a/Cost_of_EMP_questionnaire_github.docx
+++ b/Cost_of_EMP_questionnaire_github.docx
@@ -137,7 +137,6 @@
           <w:bCs/>
         </w:rPr>
       </w:pPr>
-      <w:commentRangeStart w:id="0"/>
       <w:r>
         <w:rPr>
           <w:rFonts w:ascii="Times New Roman" w:hAnsi="Times New Roman" w:cs="Times New Roman"/>
@@ -161,16 +160,6 @@
           <w:bCs/>
         </w:rPr>
         <w:t xml:space="preserve"> will be blinded. This entails any information provided will remain confidential.  </w:t>
-      </w:r>
-      <w:commentRangeEnd w:id="0"/>
-      <w:r>
-        <w:rPr>
-          <w:rStyle w:val="CommentReference"/>
-          <w:rFonts w:ascii="Times New Roman" w:hAnsi="Times New Roman" w:cs="Times New Roman"/>
-          <w:sz w:val="24"/>
-          <w:szCs w:val="24"/>
-        </w:rPr>
-        <w:commentReference w:id="0"/>
       </w:r>
     </w:p>
     <w:p>
@@ -204,7 +193,7 @@
           <w:rFonts w:ascii="Times New Roman" w:hAnsi="Times New Roman" w:cs="Times New Roman"/>
         </w:rPr>
       </w:pPr>
-      <w:bookmarkStart w:id="1" w:name="_Hlk124086675"/>
+      <w:bookmarkStart w:id="0" w:name="_Hlk124086675"/>
       <w:r>
         <w:rPr>
           <w:rFonts w:ascii="Times New Roman" w:hAnsi="Times New Roman" w:cs="Times New Roman"/>
@@ -231,15 +220,15 @@
           <w:rFonts w:ascii="Times New Roman" w:hAnsi="Times New Roman" w:cs="Times New Roman"/>
         </w:rPr>
       </w:pPr>
-      <w:bookmarkStart w:id="2" w:name="_Hlk124086656"/>
+      <w:bookmarkStart w:id="1" w:name="_Hlk124086656"/>
       <w:r>
         <w:rPr>
           <w:rFonts w:ascii="Times New Roman" w:hAnsi="Times New Roman" w:cs="Times New Roman"/>
         </w:rPr>
         <w:t xml:space="preserve">This is corrective actions that occurred as a direct result from your EMP. Examples are resealing the floor because you found positives on the floor or implementing a stronger sanitizer into your SSOPs </w:t>
       </w:r>
+      <w:bookmarkEnd w:id="0"/>
       <w:bookmarkEnd w:id="1"/>
-      <w:bookmarkEnd w:id="2"/>
     </w:p>
     <w:p>
       <w:pPr>
@@ -252,14 +241,14 @@
           <w:rFonts w:ascii="Times New Roman" w:hAnsi="Times New Roman" w:cs="Times New Roman"/>
         </w:rPr>
       </w:pPr>
-      <w:bookmarkStart w:id="3" w:name="_Hlk124086628"/>
+      <w:bookmarkStart w:id="2" w:name="_Hlk124086628"/>
       <w:r>
         <w:rPr>
           <w:rFonts w:ascii="Times New Roman" w:hAnsi="Times New Roman" w:cs="Times New Roman"/>
         </w:rPr>
         <w:t>Tot</w:t>
       </w:r>
-      <w:bookmarkEnd w:id="3"/>
+      <w:bookmarkEnd w:id="2"/>
       <w:r>
         <w:rPr>
           <w:rFonts w:ascii="Times New Roman" w:hAnsi="Times New Roman" w:cs="Times New Roman"/>
@@ -1259,21 +1248,7 @@
         <w:rPr>
           <w:rFonts w:ascii="Times New Roman" w:hAnsi="Times New Roman" w:cs="Times New Roman"/>
         </w:rPr>
-        <w:t>No control/</w:t>
-      </w:r>
-      <w:commentRangeStart w:id="4"/>
-      <w:r>
-        <w:rPr>
-          <w:rFonts w:ascii="Times New Roman" w:hAnsi="Times New Roman" w:cs="Times New Roman"/>
-        </w:rPr>
-        <w:t>No signs of improvement</w:t>
-      </w:r>
-      <w:commentRangeEnd w:id="4"/>
-      <w:r>
-        <w:rPr>
-          <w:rStyle w:val="CommentReference"/>
-        </w:rPr>
-        <w:commentReference w:id="4"/>
+        <w:t>No control/No signs of improvement</w:t>
       </w:r>
     </w:p>
     <w:p>
@@ -1776,68 +1751,6 @@
     </w:sectPr>
   </w:body>
 </w:document>
-</file>
-
-<file path=word/comments.xml><?xml version="1.0" encoding="utf-8"?>
-<w:comments xmlns:wpc="http://schemas.microsoft.com/office/word/2010/wordprocessingCanvas" xmlns:cx="http://schemas.microsoft.com/office/drawing/2014/chartex" xmlns:cx1="http://schemas.microsoft.com/office/drawing/2015/9/8/chartex" xmlns:cx2="http://schemas.microsoft.com/office/drawing/2015/10/21/chartex" xmlns:cx3="http://schemas.microsoft.com/office/drawing/2016/5/9/chartex" xmlns:cx4="http://schemas.microsoft.com/office/drawing/2016/5/10/chartex" xmlns:cx5="http://schemas.microsoft.com/office/drawing/2016/5/11/chartex" xmlns:cx6="http://schemas.microsoft.com/office/drawing/2016/5/12/chartex" xmlns:cx7="http://schemas.microsoft.com/office/drawing/2016/5/13/chartex" xmlns:cx8="http://schemas.microsoft.com/office/drawing/2016/5/14/chartex" xmlns:mc="http://schemas.openxmlformats.org/markup-compatibility/2006" xmlns:aink="http://schemas.microsoft.com/office/drawing/2016/ink" xmlns:am3d="http://schemas.microsoft.com/office/drawing/2017/model3d" xmlns:o="urn:schemas-microsoft-com:office:office" xmlns:oel="http://schemas.microsoft.com/office/2019/extlst" xmlns:r="http://schemas.openxmlformats.org/officeDocument/2006/relationships" xmlns:m="http://schemas.openxmlformats.org/officeDocument/2006/math" xmlns:v="urn:schemas-microsoft-com:vml" xmlns:wp14="http://schemas.microsoft.com/office/word/2010/wordprocessingDrawing" xmlns:wp="http://schemas.openxmlformats.org/drawingml/2006/wordprocessingDrawing" xmlns:w10="urn:schemas-microsoft-com:office:word" xmlns:w="http://schemas.openxmlformats.org/wordprocessingml/2006/main" xmlns:w14="http://schemas.microsoft.com/office/word/2010/wordml" xmlns:w15="http://schemas.microsoft.com/office/word/2012/wordml" xmlns:w16cex="http://schemas.microsoft.com/office/word/2018/wordml/cex" xmlns:w16cid="http://schemas.microsoft.com/office/word/2016/wordml/cid" xmlns:w16="http://schemas.microsoft.com/office/word/2018/wordml" xmlns:w16du="http://schemas.microsoft.com/office/word/2023/wordml/word16du" xmlns:w16sdtdh="http://schemas.microsoft.com/office/word/2020/wordml/sdtdatahash" xmlns:w16se="http://schemas.microsoft.com/office/word/2015/wordml/symex" xmlns:wpg="http://schemas.microsoft.com/office/word/2010/wordprocessingGroup" xmlns:wpi="http://schemas.microsoft.com/office/word/2010/wordprocessingInk" xmlns:wne="http://schemas.microsoft.com/office/word/2006/wordml" xmlns:wps="http://schemas.microsoft.com/office/word/2010/wordprocessingShape" mc:Ignorable="w14 w15 w16se w16cid w16 w16cex w16sdtdh w16du wp14">
-  <w:comment w:id="0" w:author="Samantha Jane Bolten" w:date="2024-07-20T08:31:00Z" w:initials="SB">
-    <w:p>
-      <w:r>
-        <w:rPr>
-          <w:rStyle w:val="CommentReference"/>
-        </w:rPr>
-        <w:annotationRef/>
-      </w:r>
-      <w:r>
-        <w:rPr>
-          <w:color w:val="000000"/>
-          <w:sz w:val="20"/>
-          <w:szCs w:val="20"/>
-        </w:rPr>
-        <w:t>Not sure on if this should go in version uploaded to github. If up to me I would leave it, but check with MW on this one.</w:t>
-      </w:r>
-    </w:p>
-  </w:comment>
-  <w:comment w:id="4" w:author="Caroline Motzer" w:date="2024-08-07T23:15:00Z" w:initials="CM">
-    <w:p>
-      <w:r>
-        <w:rPr>
-          <w:rStyle w:val="CommentReference"/>
-        </w:rPr>
-        <w:annotationRef/>
-      </w:r>
-      <w:r>
-        <w:rPr>
-          <w:color w:val="000000"/>
-          <w:sz w:val="20"/>
-          <w:szCs w:val="20"/>
-        </w:rPr>
-        <w:t>this second portion is confusing, can I remove it..</w:t>
-      </w:r>
-    </w:p>
-  </w:comment>
-</w:comments>
-</file>
-
-<file path=word/commentsExtended.xml><?xml version="1.0" encoding="utf-8"?>
-<w15:commentsEx xmlns:wpc="http://schemas.microsoft.com/office/word/2010/wordprocessingCanvas" xmlns:cx="http://schemas.microsoft.com/office/drawing/2014/chartex" xmlns:cx1="http://schemas.microsoft.com/office/drawing/2015/9/8/chartex" xmlns:cx2="http://schemas.microsoft.com/office/drawing/2015/10/21/chartex" xmlns:cx3="http://schemas.microsoft.com/office/drawing/2016/5/9/chartex" xmlns:cx4="http://schemas.microsoft.com/office/drawing/2016/5/10/chartex" xmlns:cx5="http://schemas.microsoft.com/office/drawing/2016/5/11/chartex" xmlns:cx6="http://schemas.microsoft.com/office/drawing/2016/5/12/chartex" xmlns:cx7="http://schemas.microsoft.com/office/drawing/2016/5/13/chartex" xmlns:cx8="http://schemas.microsoft.com/office/drawing/2016/5/14/chartex" xmlns:mc="http://schemas.openxmlformats.org/markup-compatibility/2006" xmlns:aink="http://schemas.microsoft.com/office/drawing/2016/ink" xmlns:am3d="http://schemas.microsoft.com/office/drawing/2017/model3d" xmlns:o="urn:schemas-microsoft-com:office:office" xmlns:oel="http://schemas.microsoft.com/office/2019/extlst" xmlns:r="http://schemas.openxmlformats.org/officeDocument/2006/relationships" xmlns:m="http://schemas.openxmlformats.org/officeDocument/2006/math" xmlns:v="urn:schemas-microsoft-com:vml" xmlns:wp14="http://schemas.microsoft.com/office/word/2010/wordprocessingDrawing" xmlns:wp="http://schemas.openxmlformats.org/drawingml/2006/wordprocessingDrawing" xmlns:w10="urn:schemas-microsoft-com:office:word" xmlns:w="http://schemas.openxmlformats.org/wordprocessingml/2006/main" xmlns:w14="http://schemas.microsoft.com/office/word/2010/wordml" xmlns:w15="http://schemas.microsoft.com/office/word/2012/wordml" xmlns:w16cex="http://schemas.microsoft.com/office/word/2018/wordml/cex" xmlns:w16cid="http://schemas.microsoft.com/office/word/2016/wordml/cid" xmlns:w16="http://schemas.microsoft.com/office/word/2018/wordml" xmlns:w16du="http://schemas.microsoft.com/office/word/2023/wordml/word16du" xmlns:w16sdtdh="http://schemas.microsoft.com/office/word/2020/wordml/sdtdatahash" xmlns:w16se="http://schemas.microsoft.com/office/word/2015/wordml/symex" xmlns:wpg="http://schemas.microsoft.com/office/word/2010/wordprocessingGroup" xmlns:wpi="http://schemas.microsoft.com/office/word/2010/wordprocessingInk" xmlns:wne="http://schemas.microsoft.com/office/word/2006/wordml" xmlns:wps="http://schemas.microsoft.com/office/word/2010/wordprocessingShape" mc:Ignorable="w14 w15 w16se w16cid w16 w16cex w16sdtdh w16du wp14">
-  <w15:commentEx w15:paraId="3B1488E1" w15:done="0"/>
-  <w15:commentEx w15:paraId="59EBE2DE" w15:done="0"/>
-</w15:commentsEx>
-</file>
-
-<file path=word/commentsExtensible.xml><?xml version="1.0" encoding="utf-8"?>
-<w16cex:commentsExtensible xmlns:wpc="http://schemas.microsoft.com/office/word/2010/wordprocessingCanvas" xmlns:cx="http://schemas.microsoft.com/office/drawing/2014/chartex" xmlns:cx1="http://schemas.microsoft.com/office/drawing/2015/9/8/chartex" xmlns:cx2="http://schemas.microsoft.com/office/drawing/2015/10/21/chartex" xmlns:cx3="http://schemas.microsoft.com/office/drawing/2016/5/9/chartex" xmlns:cx4="http://schemas.microsoft.com/office/drawing/2016/5/10/chartex" xmlns:cx5="http://schemas.microsoft.com/office/drawing/2016/5/11/chartex" xmlns:cx6="http://schemas.microsoft.com/office/drawing/2016/5/12/chartex" xmlns:cx7="http://schemas.microsoft.com/office/drawing/2016/5/13/chartex" xmlns:cx8="http://schemas.microsoft.com/office/drawing/2016/5/14/chartex" xmlns:cr="http://schemas.microsoft.com/office/comments/2020/reactions" xmlns:mc="http://schemas.openxmlformats.org/markup-compatibility/2006" xmlns:aink="http://schemas.microsoft.com/office/drawing/2016/ink" xmlns:am3d="http://schemas.microsoft.com/office/drawing/2017/model3d" xmlns:o="urn:schemas-microsoft-com:office:office" xmlns:oel="http://schemas.microsoft.com/office/2019/extlst" xmlns:r="http://schemas.openxmlformats.org/officeDocument/2006/relationships" xmlns:m="http://schemas.openxmlformats.org/officeDocument/2006/math" xmlns:v="urn:schemas-microsoft-com:vml" xmlns:wp14="http://schemas.microsoft.com/office/word/2010/wordprocessingDrawing" xmlns:wp="http://schemas.openxmlformats.org/drawingml/2006/wordprocessingDrawing" xmlns:w10="urn:schemas-microsoft-com:office:word" xmlns:w="http://schemas.openxmlformats.org/wordprocessingml/2006/main" xmlns:w14="http://schemas.microsoft.com/office/word/2010/wordml" xmlns:w15="http://schemas.microsoft.com/office/word/2012/wordml" xmlns:w16cex="http://schemas.microsoft.com/office/word/2018/wordml/cex" xmlns:w16cid="http://schemas.microsoft.com/office/word/2016/wordml/cid" xmlns:w16="http://schemas.microsoft.com/office/word/2018/wordml" xmlns:w16du="http://schemas.microsoft.com/office/word/2023/wordml/word16du" xmlns:w16sdtdh="http://schemas.microsoft.com/office/word/2020/wordml/sdtdatahash" xmlns:w16se="http://schemas.microsoft.com/office/word/2015/wordml/symex" xmlns:wpg="http://schemas.microsoft.com/office/word/2010/wordprocessingGroup" xmlns:wpi="http://schemas.microsoft.com/office/word/2010/wordprocessingInk" xmlns:wne="http://schemas.microsoft.com/office/word/2006/wordml" xmlns:wps="http://schemas.microsoft.com/office/word/2010/wordprocessingShape" mc:Ignorable="w14 w15 w16se w16cid w16 w16cex w16sdtdh cr w16du wp14">
-  <w16cex:commentExtensible w16cex:durableId="13C19140" w16cex:dateUtc="2024-07-20T12:31:00Z"/>
-  <w16cex:commentExtensible w16cex:durableId="60403952" w16cex:dateUtc="2024-08-08T03:15:00Z"/>
-</w16cex:commentsExtensible>
-</file>
-
-<file path=word/commentsIds.xml><?xml version="1.0" encoding="utf-8"?>
-<w16cid:commentsIds xmlns:wpc="http://schemas.microsoft.com/office/word/2010/wordprocessingCanvas" xmlns:cx="http://schemas.microsoft.com/office/drawing/2014/chartex" xmlns:cx1="http://schemas.microsoft.com/office/drawing/2015/9/8/chartex" xmlns:cx2="http://schemas.microsoft.com/office/drawing/2015/10/21/chartex" xmlns:cx3="http://schemas.microsoft.com/office/drawing/2016/5/9/chartex" xmlns:cx4="http://schemas.microsoft.com/office/drawing/2016/5/10/chartex" xmlns:cx5="http://schemas.microsoft.com/office/drawing/2016/5/11/chartex" xmlns:cx6="http://schemas.microsoft.com/office/drawing/2016/5/12/chartex" xmlns:cx7="http://schemas.microsoft.com/office/drawing/2016/5/13/chartex" xmlns:cx8="http://schemas.microsoft.com/office/drawing/2016/5/14/chartex" xmlns:mc="http://schemas.openxmlformats.org/markup-compatibility/2006" xmlns:aink="http://schemas.microsoft.com/office/drawing/2016/ink" xmlns:am3d="http://schemas.microsoft.com/office/drawing/2017/model3d" xmlns:o="urn:schemas-microsoft-com:office:office" xmlns:oel="http://schemas.microsoft.com/office/2019/extlst" xmlns:r="http://schemas.openxmlformats.org/officeDocument/2006/relationships" xmlns:m="http://schemas.openxmlformats.org/officeDocument/2006/math" xmlns:v="urn:schemas-microsoft-com:vml" xmlns:wp14="http://schemas.microsoft.com/office/word/2010/wordprocessingDrawing" xmlns:wp="http://schemas.openxmlformats.org/drawingml/2006/wordprocessingDrawing" xmlns:w10="urn:schemas-microsoft-com:office:word" xmlns:w="http://schemas.openxmlformats.org/wordprocessingml/2006/main" xmlns:w14="http://schemas.microsoft.com/office/word/2010/wordml" xmlns:w15="http://schemas.microsoft.com/office/word/2012/wordml" xmlns:w16cex="http://schemas.microsoft.com/office/word/2018/wordml/cex" xmlns:w16cid="http://schemas.microsoft.com/office/word/2016/wordml/cid" xmlns:w16="http://schemas.microsoft.com/office/word/2018/wordml" xmlns:w16du="http://schemas.microsoft.com/office/word/2023/wordml/word16du" xmlns:w16sdtdh="http://schemas.microsoft.com/office/word/2020/wordml/sdtdatahash" xmlns:w16se="http://schemas.microsoft.com/office/word/2015/wordml/symex" xmlns:wpg="http://schemas.microsoft.com/office/word/2010/wordprocessingGroup" xmlns:wpi="http://schemas.microsoft.com/office/word/2010/wordprocessingInk" xmlns:wne="http://schemas.microsoft.com/office/word/2006/wordml" xmlns:wps="http://schemas.microsoft.com/office/word/2010/wordprocessingShape" mc:Ignorable="w14 w15 w16se w16cid w16 w16cex w16sdtdh w16du wp14">
-  <w16cid:commentId w16cid:paraId="3B1488E1" w16cid:durableId="13C19140"/>
-  <w16cid:commentId w16cid:paraId="59EBE2DE" w16cid:durableId="60403952"/>
-</w16cid:commentsIds>
 </file>
 
 <file path=word/numbering.xml><?xml version="1.0" encoding="utf-8"?>
@@ -2781,17 +2694,6 @@
     <w:abstractNumId w:val="2"/>
   </w:num>
 </w:numbering>
-</file>
-
-<file path=word/people.xml><?xml version="1.0" encoding="utf-8"?>
-<w15:people xmlns:wpc="http://schemas.microsoft.com/office/word/2010/wordprocessingCanvas" xmlns:cx="http://schemas.microsoft.com/office/drawing/2014/chartex" xmlns:cx1="http://schemas.microsoft.com/office/drawing/2015/9/8/chartex" xmlns:cx2="http://schemas.microsoft.com/office/drawing/2015/10/21/chartex" xmlns:cx3="http://schemas.microsoft.com/office/drawing/2016/5/9/chartex" xmlns:cx4="http://schemas.microsoft.com/office/drawing/2016/5/10/chartex" xmlns:cx5="http://schemas.microsoft.com/office/drawing/2016/5/11/chartex" xmlns:cx6="http://schemas.microsoft.com/office/drawing/2016/5/12/chartex" xmlns:cx7="http://schemas.microsoft.com/office/drawing/2016/5/13/chartex" xmlns:cx8="http://schemas.microsoft.com/office/drawing/2016/5/14/chartex" xmlns:mc="http://schemas.openxmlformats.org/markup-compatibility/2006" xmlns:aink="http://schemas.microsoft.com/office/drawing/2016/ink" xmlns:am3d="http://schemas.microsoft.com/office/drawing/2017/model3d" xmlns:o="urn:schemas-microsoft-com:office:office" xmlns:oel="http://schemas.microsoft.com/office/2019/extlst" xmlns:r="http://schemas.openxmlformats.org/officeDocument/2006/relationships" xmlns:m="http://schemas.openxmlformats.org/officeDocument/2006/math" xmlns:v="urn:schemas-microsoft-com:vml" xmlns:wp14="http://schemas.microsoft.com/office/word/2010/wordprocessingDrawing" xmlns:wp="http://schemas.openxmlformats.org/drawingml/2006/wordprocessingDrawing" xmlns:w10="urn:schemas-microsoft-com:office:word" xmlns:w="http://schemas.openxmlformats.org/wordprocessingml/2006/main" xmlns:w14="http://schemas.microsoft.com/office/word/2010/wordml" xmlns:w15="http://schemas.microsoft.com/office/word/2012/wordml" xmlns:w16cex="http://schemas.microsoft.com/office/word/2018/wordml/cex" xmlns:w16cid="http://schemas.microsoft.com/office/word/2016/wordml/cid" xmlns:w16="http://schemas.microsoft.com/office/word/2018/wordml" xmlns:w16du="http://schemas.microsoft.com/office/word/2023/wordml/word16du" xmlns:w16sdtdh="http://schemas.microsoft.com/office/word/2020/wordml/sdtdatahash" xmlns:w16se="http://schemas.microsoft.com/office/word/2015/wordml/symex" xmlns:wpg="http://schemas.microsoft.com/office/word/2010/wordprocessingGroup" xmlns:wpi="http://schemas.microsoft.com/office/word/2010/wordprocessingInk" xmlns:wne="http://schemas.microsoft.com/office/word/2006/wordml" xmlns:wps="http://schemas.microsoft.com/office/word/2010/wordprocessingShape" mc:Ignorable="w14 w15 w16se w16cid w16 w16cex w16sdtdh w16du wp14">
-  <w15:person w15:author="Samantha Jane Bolten">
-    <w15:presenceInfo w15:providerId="AD" w15:userId="S::sjb375@cornell.edu::1293e1a2-df15-4350-b3d1-a02123dbc923"/>
-  </w15:person>
-  <w15:person w15:author="Caroline Motzer">
-    <w15:presenceInfo w15:providerId="None" w15:userId="Caroline Motzer"/>
-  </w15:person>
-</w15:people>
 </file>
 
 <file path=word/styles.xml><?xml version="1.0" encoding="utf-8"?>

</xml_diff>